<commit_message>
Delete function for games and front page made
</commit_message>
<xml_diff>
--- a/rapport/Byttehandel v3.docx
+++ b/rapport/Byttehandel v3.docx
@@ -83,10 +83,28 @@
         <w:spacing w:line="360" w:lineRule="auto"/>
         <w:rPr>
           <w:rFonts w:ascii="Arial" w:hAnsi="Arial" w:cs="Arial"/>
-          <w:sz w:val="32"/>
-          <w:szCs w:val="32"/>
+          <w:sz w:val="18"/>
+          <w:szCs w:val="18"/>
         </w:rPr>
       </w:pPr>
+      <w:r>
+        <w:rPr>
+          <w:rFonts w:ascii="Arial" w:hAnsi="Arial" w:cs="Arial"/>
+          <w:sz w:val="18"/>
+          <w:szCs w:val="18"/>
+        </w:rPr>
+        <w:t xml:space="preserve">Billede er fra </w:t>
+      </w:r>
+      <w:hyperlink r:id="rId9" w:history="1">
+        <w:r>
+          <w:rPr>
+            <w:rStyle w:val="Hyperlink"/>
+            <w:sz w:val="18"/>
+            <w:szCs w:val="18"/>
+          </w:rPr>
+          <w:t>http://valuabledirt.files.wordpress.com/2012/02/buy-sell-dice.jpg?w=600</w:t>
+        </w:r>
+      </w:hyperlink>
     </w:p>
     <w:p>
       <w:pPr>
@@ -174,6 +192,104 @@
           <w:szCs w:val="32"/>
         </w:rPr>
         <w:t>Rapporten er skrevet af: Simon Ringive</w:t>
+      </w:r>
+    </w:p>
+    <w:p>
+      <w:pPr>
+        <w:spacing w:line="360" w:lineRule="auto"/>
+        <w:rPr>
+          <w:rFonts w:ascii="Arial" w:hAnsi="Arial" w:cs="Arial"/>
+          <w:sz w:val="32"/>
+          <w:szCs w:val="32"/>
+        </w:rPr>
+      </w:pPr>
+      <w:r>
+        <w:rPr>
+          <w:rFonts w:ascii="Arial" w:hAnsi="Arial" w:cs="Arial"/>
+          <w:sz w:val="32"/>
+          <w:szCs w:val="32"/>
+        </w:rPr>
+        <w:t xml:space="preserve">Rapporten skal </w:t>
+      </w:r>
+      <w:r>
+        <w:rPr>
+          <w:rFonts w:ascii="Arial" w:hAnsi="Arial" w:cs="Arial"/>
+          <w:sz w:val="32"/>
+          <w:szCs w:val="32"/>
+        </w:rPr>
+        <w:t xml:space="preserve">afleveres </w:t>
+      </w:r>
+      <w:r>
+        <w:rPr>
+          <w:rFonts w:ascii="Arial" w:hAnsi="Arial" w:cs="Arial"/>
+          <w:sz w:val="32"/>
+          <w:szCs w:val="32"/>
+        </w:rPr>
+        <w:t>fredag d. 20</w:t>
+      </w:r>
+      <w:r>
+        <w:rPr>
+          <w:rFonts w:ascii="Arial" w:hAnsi="Arial" w:cs="Arial"/>
+          <w:sz w:val="32"/>
+          <w:szCs w:val="32"/>
+        </w:rPr>
+        <w:t>/4</w:t>
+      </w:r>
+      <w:r>
+        <w:rPr>
+          <w:rFonts w:ascii="Arial" w:hAnsi="Arial" w:cs="Arial"/>
+          <w:sz w:val="32"/>
+          <w:szCs w:val="32"/>
+        </w:rPr>
+        <w:t xml:space="preserve"> </w:t>
+      </w:r>
+      <w:r>
+        <w:rPr>
+          <w:rFonts w:ascii="Arial" w:hAnsi="Arial" w:cs="Arial"/>
+          <w:sz w:val="32"/>
+          <w:szCs w:val="32"/>
+        </w:rPr>
+        <w:t>2012</w:t>
+      </w:r>
+      <w:r>
+        <w:rPr>
+          <w:rFonts w:ascii="Arial" w:hAnsi="Arial" w:cs="Arial"/>
+          <w:sz w:val="32"/>
+          <w:szCs w:val="32"/>
+        </w:rPr>
+        <w:t xml:space="preserve"> (</w:t>
+      </w:r>
+      <w:r>
+        <w:rPr>
+          <w:rFonts w:ascii="Arial" w:hAnsi="Arial" w:cs="Arial"/>
+          <w:sz w:val="32"/>
+          <w:szCs w:val="32"/>
+        </w:rPr>
+        <w:t>kl. 15</w:t>
+      </w:r>
+      <w:r>
+        <w:rPr>
+          <w:rFonts w:ascii="Arial" w:hAnsi="Arial" w:cs="Arial"/>
+          <w:sz w:val="32"/>
+          <w:szCs w:val="32"/>
+        </w:rPr>
+        <w:t>:00</w:t>
+      </w:r>
+      <w:r>
+        <w:rPr>
+          <w:rFonts w:ascii="Arial" w:hAnsi="Arial" w:cs="Arial"/>
+          <w:sz w:val="32"/>
+          <w:szCs w:val="32"/>
+        </w:rPr>
+        <w:t>)</w:t>
+      </w:r>
+      <w:r>
+        <w:rPr>
+          <w:rFonts w:ascii="Arial" w:hAnsi="Arial" w:cs="Arial"/>
+          <w:sz w:val="32"/>
+          <w:szCs w:val="32"/>
+        </w:rPr>
+        <w:t xml:space="preserve"> </w:t>
       </w:r>
     </w:p>
     <w:p>
@@ -186,64 +302,6 @@
           <w:szCs w:val="32"/>
         </w:rPr>
       </w:pPr>
-      <w:r>
-        <w:rPr>
-          <w:rFonts w:ascii="Arial" w:hAnsi="Arial" w:cs="Arial"/>
-          <w:color w:val="FF0000"/>
-          <w:sz w:val="32"/>
-          <w:szCs w:val="32"/>
-        </w:rPr>
-        <w:t xml:space="preserve">Rapporten skal </w:t>
-      </w:r>
-      <w:r>
-        <w:rPr>
-          <w:rFonts w:ascii="Arial" w:hAnsi="Arial" w:cs="Arial"/>
-          <w:color w:val="FF0000"/>
-          <w:sz w:val="32"/>
-          <w:szCs w:val="32"/>
-        </w:rPr>
-        <w:t xml:space="preserve">afleveres </w:t>
-      </w:r>
-      <w:r>
-        <w:rPr>
-          <w:rFonts w:ascii="Arial" w:hAnsi="Arial" w:cs="Arial"/>
-          <w:color w:val="FF0000"/>
-          <w:sz w:val="32"/>
-          <w:szCs w:val="32"/>
-        </w:rPr>
-        <w:t>fredag d. 20 kl. 9:00 2012</w:t>
-      </w:r>
-    </w:p>
-    <w:p>
-      <w:pPr>
-        <w:spacing w:line="360" w:lineRule="auto"/>
-        <w:rPr>
-          <w:rFonts w:ascii="Arial" w:hAnsi="Arial" w:cs="Arial"/>
-          <w:color w:val="FF0000"/>
-          <w:sz w:val="32"/>
-          <w:szCs w:val="32"/>
-        </w:rPr>
-      </w:pPr>
-    </w:p>
-    <w:p>
-      <w:pPr>
-        <w:rPr>
-          <w:rFonts w:ascii="Arial" w:hAnsi="Arial" w:cs="Arial"/>
-          <w:color w:val="FF0000"/>
-          <w:sz w:val="32"/>
-          <w:szCs w:val="32"/>
-        </w:rPr>
-      </w:pPr>
-      <w:r>
-        <w:rPr>
-          <w:rFonts w:ascii="Arial" w:hAnsi="Arial" w:cs="Arial"/>
-          <w:color w:val="FF0000"/>
-          <w:sz w:val="32"/>
-          <w:szCs w:val="32"/>
-        </w:rPr>
-        <w:lastRenderedPageBreak/>
-        <w:br w:type="page"/>
-      </w:r>
     </w:p>
     <w:p>
       <w:pPr>
@@ -255,6 +313,45 @@
         <w:t>Resume</w:t>
       </w:r>
       <w:bookmarkEnd w:id="0"/>
+    </w:p>
+    <w:p/>
+    <w:p>
+      <w:r>
+        <w:t xml:space="preserve">Deadline tirsdag </w:t>
+      </w:r>
+    </w:p>
+    <w:p>
+      <w:r>
+        <w:tab/>
+      </w:r>
+      <w:proofErr w:type="spellStart"/>
+      <w:r>
+        <w:t>Normalerformer</w:t>
+      </w:r>
+      <w:proofErr w:type="spellEnd"/>
+      <w:r>
+        <w:t xml:space="preserve"> </w:t>
+      </w:r>
+    </w:p>
+    <w:p>
+      <w:r>
+        <w:tab/>
+        <w:t>Beskrivelse af tabeller</w:t>
+      </w:r>
+    </w:p>
+    <w:p>
+      <w:r>
+        <w:tab/>
+        <w:t xml:space="preserve">Er bytning </w:t>
+      </w:r>
+      <w:proofErr w:type="gramStart"/>
+      <w:r>
+        <w:t>lovligt</w:t>
+      </w:r>
+      <w:proofErr w:type="gramEnd"/>
+      <w:r>
+        <w:t>? Skal det undersøges</w:t>
+      </w:r>
       <w:r>
         <w:br w:type="page"/>
       </w:r>
@@ -600,7 +697,13 @@
       </w:r>
       <w:proofErr w:type="spellEnd"/>
       <w:r>
-        <w:t>’ jeg lige klare”. Det er ikke for at skyde skylden på spil kun, men hvordan kan man både gå i biografen og spise bagefter og samtidig anskaffe sig nye spil?</w:t>
+        <w:t>’ jeg lige klare”. Det er ikke for at skyde skylden på spil kun, men hvordan kan man både gå i biografen og spise bagefter og samtidig anskaffe sig nye spil</w:t>
+      </w:r>
+      <w:r>
+        <w:t>, når man ikke har pengene</w:t>
+      </w:r>
+      <w:r>
+        <w:t>?</w:t>
       </w:r>
     </w:p>
     <w:p>
@@ -647,15 +750,10 @@
         <w:t>r</w:t>
       </w:r>
       <w:r>
-        <w:t xml:space="preserve"> det </w:t>
-      </w:r>
-      <w:proofErr w:type="spellStart"/>
-      <w:r>
-        <w:t>bytonline</w:t>
-      </w:r>
-      <w:proofErr w:type="spellEnd"/>
-      <w:r>
-        <w:t xml:space="preserve"> for nu.</w:t>
+        <w:t xml:space="preserve"> det bytO</w:t>
+      </w:r>
+      <w:r>
+        <w:t>nline for nu.</w:t>
       </w:r>
     </w:p>
     <w:p>
@@ -777,7 +875,11 @@
         <w:t>computer</w:t>
       </w:r>
       <w:r>
-        <w:t xml:space="preserve">spil, fester og fitness. Der for bliver han nødt til at ønske sig dem på hans fødselsdag og til jul. Det kan resultere i at han ikke kan være med i samtalen om nogle af spillene med hans venner, og hvis han køber </w:t>
+        <w:t xml:space="preserve">spil, fester og fitness. Der for bliver han nødt til at ønske sig dem på hans fødselsdag og til jul. Det kan resultere i at han ikke kan være med i samtalen om nogle af spillene med hans venner, og hvis </w:t>
+      </w:r>
+      <w:r>
+        <w:lastRenderedPageBreak/>
+        <w:t xml:space="preserve">han køber </w:t>
       </w:r>
       <w:r>
         <w:t>de nye spil</w:t>
@@ -786,11 +888,7 @@
         <w:t xml:space="preserve">, så har han ikke penge til at gå i byen og feste. </w:t>
       </w:r>
       <w:r>
-        <w:t xml:space="preserve">Han finder frem til en løsning på nettet </w:t>
-      </w:r>
-      <w:r>
-        <w:lastRenderedPageBreak/>
-        <w:t xml:space="preserve">hvor siden </w:t>
+        <w:t xml:space="preserve">Han finder frem til en løsning på nettet hvor siden </w:t>
       </w:r>
       <w:proofErr w:type="spellStart"/>
       <w:r>
@@ -868,28 +966,58 @@
     </w:p>
     <w:p>
       <w:r>
+        <w:t xml:space="preserve">1. </w:t>
+      </w:r>
+      <w:r>
         <w:t>Database hvor man kan</w:t>
       </w:r>
-    </w:p>
-    <w:p>
-      <w:r>
-        <w:tab/>
+      <w:r>
+        <w:t>:</w:t>
+      </w:r>
+    </w:p>
+    <w:p>
+      <w:pPr>
+        <w:pStyle w:val="Listeafsnit"/>
+        <w:numPr>
+          <w:ilvl w:val="0"/>
+          <w:numId w:val="3"/>
+        </w:numPr>
+      </w:pPr>
+      <w:r>
         <w:t>Oprette sig som bruger</w:t>
       </w:r>
     </w:p>
     <w:p>
-      <w:r>
-        <w:tab/>
+      <w:pPr>
+        <w:pStyle w:val="Listeafsnit"/>
+        <w:numPr>
+          <w:ilvl w:val="0"/>
+          <w:numId w:val="3"/>
+        </w:numPr>
+      </w:pPr>
+      <w:r>
         <w:t xml:space="preserve">Oprette spil man ønsker at bytte inden for pris kategorier og skrive en kort anmeldelse </w:t>
       </w:r>
     </w:p>
     <w:p>
-      <w:r>
-        <w:tab/>
+      <w:pPr>
+        <w:pStyle w:val="Listeafsnit"/>
+        <w:numPr>
+          <w:ilvl w:val="0"/>
+          <w:numId w:val="3"/>
+        </w:numPr>
+      </w:pPr>
+      <w:r>
         <w:t>Se liste over spil der er tilgængelige at bytte med</w:t>
       </w:r>
-    </w:p>
-    <w:p>
+      <w:r>
+        <w:t>, som man kan sortere i.</w:t>
+      </w:r>
+    </w:p>
+    <w:p>
+      <w:r>
+        <w:t xml:space="preserve">2. </w:t>
+      </w:r>
       <w:r>
         <w:t>Website med bruger interface.</w:t>
       </w:r>
@@ -952,14 +1080,20 @@
       <w:r>
         <w:t>il at administrere min database</w:t>
       </w:r>
-    </w:p>
-    <w:p>
-      <w:r>
-        <w:t xml:space="preserve">Til selve koden bruger jeg </w:t>
+      <w:r>
+        <w:t>.</w:t>
+      </w:r>
+    </w:p>
+    <w:p>
+      <w:r>
+        <w:t xml:space="preserve">Til selve kodningen bruger jeg </w:t>
       </w:r>
       <w:proofErr w:type="spellStart"/>
       <w:r>
-        <w:t>notapad</w:t>
+        <w:t>N</w:t>
+      </w:r>
+      <w:r>
+        <w:t>otapad</w:t>
       </w:r>
       <w:proofErr w:type="spellEnd"/>
       <w:r>
@@ -994,6 +1128,11 @@
       </w:r>
       <w:r>
         <w:t xml:space="preserve"> fordi det ikke er yderligere vigtigt for formålet med siden.</w:t>
+      </w:r>
+    </w:p>
+    <w:p>
+      <w:r>
+        <w:t>Selve bytnings systemet.</w:t>
       </w:r>
     </w:p>
     <w:p>
@@ -1363,16 +1502,23 @@
                 <w:sz w:val="24"/>
                 <w:szCs w:val="28"/>
               </w:rPr>
-              <w:t xml:space="preserve">Installer til database </w:t>
-            </w:r>
-            <w:r>
-              <w:rPr>
-                <w:rFonts w:ascii="Arial" w:hAnsi="Arial" w:cs="Arial"/>
-                <w:color w:val="00B050"/>
-                <w:sz w:val="24"/>
-                <w:szCs w:val="28"/>
-              </w:rPr>
-              <w:t>Tjek</w:t>
+              <w:t>Installer</w:t>
+            </w:r>
+            <w:r>
+              <w:rPr>
+                <w:rFonts w:ascii="Arial" w:hAnsi="Arial" w:cs="Arial"/>
+                <w:sz w:val="24"/>
+                <w:szCs w:val="28"/>
+              </w:rPr>
+              <w:t xml:space="preserve">ing af </w:t>
+            </w:r>
+            <w:r>
+              <w:rPr>
+                <w:rFonts w:ascii="Arial" w:hAnsi="Arial" w:cs="Arial"/>
+                <w:sz w:val="24"/>
+                <w:szCs w:val="28"/>
+              </w:rPr>
+              <w:t>database</w:t>
             </w:r>
           </w:p>
           <w:p>
@@ -1405,6 +1551,7 @@
                 <w:b/>
                 <w:sz w:val="32"/>
               </w:rPr>
+              <w:lastRenderedPageBreak/>
               <w:t>11</w:t>
             </w:r>
           </w:p>
@@ -1428,27 +1575,8 @@
                 <w:sz w:val="24"/>
                 <w:szCs w:val="28"/>
               </w:rPr>
-              <w:t xml:space="preserve">Oprettelse af bruger og log ind </w:t>
-            </w:r>
-            <w:r>
-              <w:rPr>
-                <w:rFonts w:ascii="Arial" w:hAnsi="Arial" w:cs="Arial"/>
-                <w:color w:val="00B050"/>
-                <w:sz w:val="24"/>
-                <w:szCs w:val="28"/>
-              </w:rPr>
-              <w:t>Tjek</w:t>
-            </w:r>
-          </w:p>
-          <w:p>
-            <w:pPr>
-              <w:spacing w:line="360" w:lineRule="auto"/>
-              <w:rPr>
-                <w:rFonts w:ascii="Arial" w:hAnsi="Arial" w:cs="Arial"/>
-                <w:sz w:val="24"/>
-                <w:szCs w:val="28"/>
-              </w:rPr>
-            </w:pPr>
+              <w:t>Oprettelse af bruger og log ind</w:t>
+            </w:r>
           </w:p>
         </w:tc>
       </w:tr>
@@ -1469,7 +1597,6 @@
                 <w:b/>
                 <w:sz w:val="32"/>
               </w:rPr>
-              <w:lastRenderedPageBreak/>
               <w:t>12</w:t>
             </w:r>
           </w:p>
@@ -1512,16 +1639,7 @@
                 <w:sz w:val="24"/>
                 <w:szCs w:val="28"/>
               </w:rPr>
-              <w:t xml:space="preserve">Liste over spil der er tilgængelig at bytte med </w:t>
-            </w:r>
-            <w:r>
-              <w:rPr>
-                <w:rFonts w:ascii="Arial" w:hAnsi="Arial" w:cs="Arial"/>
-                <w:color w:val="00B050"/>
-                <w:sz w:val="24"/>
-                <w:szCs w:val="28"/>
-              </w:rPr>
-              <w:t>Tjek</w:t>
+              <w:t>Liste over spil der er tilgængelig at bytte med</w:t>
             </w:r>
           </w:p>
         </w:tc>
@@ -1567,16 +1685,15 @@
                 <w:sz w:val="24"/>
                 <w:szCs w:val="28"/>
               </w:rPr>
-              <w:t xml:space="preserve">Hurtigt bruger interface med logo </w:t>
-            </w:r>
-            <w:r>
-              <w:rPr>
-                <w:rFonts w:ascii="Arial" w:hAnsi="Arial" w:cs="Arial"/>
-                <w:color w:val="00B050"/>
-                <w:sz w:val="24"/>
-                <w:szCs w:val="28"/>
-              </w:rPr>
-              <w:t>Tjek</w:t>
+              <w:t>B</w:t>
+            </w:r>
+            <w:r>
+              <w:rPr>
+                <w:rFonts w:ascii="Arial" w:hAnsi="Arial" w:cs="Arial"/>
+                <w:sz w:val="24"/>
+                <w:szCs w:val="28"/>
+              </w:rPr>
+              <w:t>ruger interface med logo</w:t>
             </w:r>
           </w:p>
         </w:tc>
@@ -1746,18 +1863,23 @@
     </w:tbl>
     <w:p>
       <w:pPr>
-        <w:spacing w:line="360" w:lineRule="auto"/>
-        <w:rPr>
-          <w:rFonts w:ascii="Arial" w:hAnsi="Arial" w:cs="Arial"/>
-          <w:sz w:val="28"/>
-          <w:szCs w:val="28"/>
-        </w:rPr>
-      </w:pPr>
-    </w:p>
-    <w:p>
-      <w:pPr>
         <w:pStyle w:val="Overskrift1"/>
       </w:pPr>
+      <w:proofErr w:type="spellStart"/>
+      <w:r>
+        <w:t>bytOnline</w:t>
+      </w:r>
+      <w:proofErr w:type="spellEnd"/>
+    </w:p>
+    <w:p>
+      <w:r>
+        <w:t>Jeg vil her skrive alt det hjemmesiden skal kunne fra en bruges synsvinkel.</w:t>
+      </w:r>
+    </w:p>
+    <w:p>
+      <w:pPr>
+        <w:pStyle w:val="Overskrift1"/>
+      </w:pPr>
       <w:r>
         <w:t>Databasen</w:t>
       </w:r>
@@ -1770,7 +1892,10 @@
         <w:t xml:space="preserve">databasen for at give et overblik </w:t>
       </w:r>
       <w:r>
-        <w:t>over hvad den skal indeholde.</w:t>
+        <w:t xml:space="preserve">over </w:t>
+      </w:r>
+      <w:r>
+        <w:t>hvad den skal indeholde.</w:t>
       </w:r>
     </w:p>
     <w:p>
@@ -1808,7 +1933,7 @@
                     </pic:cNvPicPr>
                   </pic:nvPicPr>
                   <pic:blipFill>
-                    <a:blip r:embed="rId9" cstate="print"/>
+                    <a:blip r:embed="rId10" cstate="print"/>
                     <a:srcRect/>
                     <a:stretch>
                       <a:fillRect/>
@@ -1869,6 +1994,7 @@
     </w:p>
     <w:p>
       <w:r>
+        <w:lastRenderedPageBreak/>
         <w:t>S</w:t>
       </w:r>
       <w:r>
@@ -1936,7 +2062,6 @@
     </w:p>
     <w:p>
       <w:r>
-        <w:lastRenderedPageBreak/>
         <w:t xml:space="preserve">F. eks så kan Max oprette et bud efter </w:t>
       </w:r>
       <w:proofErr w:type="spellStart"/>
@@ -2037,6 +2162,7 @@
         <w:t>Normal former</w:t>
       </w:r>
     </w:p>
+    <w:p/>
     <w:p>
       <w:pPr>
         <w:pStyle w:val="Overskrift2"/>
@@ -2053,9 +2179,37 @@
         <w:t>Oprettelse af tabeller</w:t>
       </w:r>
     </w:p>
+    <w:p>
+      <w:pPr>
+        <w:pStyle w:val="Overskrift1"/>
+      </w:pPr>
+      <w:r>
+        <w:t>Links</w:t>
+      </w:r>
+    </w:p>
+    <w:p>
+      <w:proofErr w:type="spellStart"/>
+      <w:r>
+        <w:t>Drakes</w:t>
+      </w:r>
+      <w:proofErr w:type="spellEnd"/>
+      <w:r>
+        <w:t xml:space="preserve"> billede</w:t>
+      </w:r>
+    </w:p>
+    <w:p>
+      <w:hyperlink r:id="rId11" w:history="1">
+        <w:r>
+          <w:rPr>
+            <w:rStyle w:val="Hyperlink"/>
+          </w:rPr>
+          <w:t>http://www.onlinemovieshut.com/wp-content/uploads/2010/12/uncharted-drakes-fortune.jpg</w:t>
+        </w:r>
+      </w:hyperlink>
+    </w:p>
     <w:sectPr>
-      <w:headerReference w:type="default" r:id="rId10"/>
-      <w:footerReference w:type="default" r:id="rId11"/>
+      <w:headerReference w:type="default" r:id="rId12"/>
+      <w:footerReference w:type="default" r:id="rId13"/>
       <w:pgSz w:w="11906" w:h="16838"/>
       <w:pgMar w:top="1701" w:right="1134" w:bottom="1701" w:left="1134" w:header="708" w:footer="708" w:gutter="0"/>
       <w:cols w:space="708"/>
@@ -2125,7 +2279,7 @@
             <w:rPr>
               <w:noProof/>
             </w:rPr>
-            <w:t>6</w:t>
+            <w:t>7</w:t>
           </w:r>
         </w:fldSimple>
       </w:p>
@@ -2166,7 +2320,13 @@
       <w:pStyle w:val="Sidehoved"/>
     </w:pPr>
     <w:r>
-      <w:t>IT eksamensprojekt - Byttehandel</w:t>
+      <w:t xml:space="preserve">IT eksamensprojekt </w:t>
+    </w:r>
+    <w:r>
+      <w:t>–</w:t>
+    </w:r>
+    <w:r>
+      <w:t xml:space="preserve"> Byttehandel</w:t>
     </w:r>
   </w:p>
 </w:hdr>
@@ -2175,6 +2335,95 @@
 <file path=word/numbering.xml><?xml version="1.0" encoding="utf-8"?>
 <w:numbering xmlns:ve="http://schemas.openxmlformats.org/markup-compatibility/2006" xmlns:o="urn:schemas-microsoft-com:office:office" xmlns:r="http://schemas.openxmlformats.org/officeDocument/2006/relationships" xmlns:m="http://schemas.openxmlformats.org/officeDocument/2006/math" xmlns:v="urn:schemas-microsoft-com:vml" xmlns:wp="http://schemas.openxmlformats.org/drawingml/2006/wordprocessingDrawing" xmlns:w10="urn:schemas-microsoft-com:office:word" xmlns:w="http://schemas.openxmlformats.org/wordprocessingml/2006/main" xmlns:wne="http://schemas.microsoft.com/office/word/2006/wordml">
   <w:abstractNum w:abstractNumId="0">
+    <w:nsid w:val="21C249CD"/>
+    <w:multiLevelType w:val="hybridMultilevel"/>
+    <w:tmpl w:val="AE80E118"/>
+    <w:lvl w:ilvl="0" w:tplc="154453C4">
+      <w:start w:val="1"/>
+      <w:numFmt w:val="lowerLetter"/>
+      <w:lvlText w:val="%1."/>
+      <w:lvlJc w:val="left"/>
+      <w:pPr>
+        <w:ind w:left="1665" w:hanging="360"/>
+      </w:pPr>
+      <w:rPr>
+        <w:rFonts w:asciiTheme="minorHAnsi" w:eastAsiaTheme="minorHAnsi" w:hAnsiTheme="minorHAnsi" w:cstheme="minorBidi"/>
+      </w:rPr>
+    </w:lvl>
+    <w:lvl w:ilvl="1" w:tplc="04060019" w:tentative="1">
+      <w:start w:val="1"/>
+      <w:numFmt w:val="lowerLetter"/>
+      <w:lvlText w:val="%2."/>
+      <w:lvlJc w:val="left"/>
+      <w:pPr>
+        <w:ind w:left="2385" w:hanging="360"/>
+      </w:pPr>
+    </w:lvl>
+    <w:lvl w:ilvl="2" w:tplc="0406001B" w:tentative="1">
+      <w:start w:val="1"/>
+      <w:numFmt w:val="lowerRoman"/>
+      <w:lvlText w:val="%3."/>
+      <w:lvlJc w:val="right"/>
+      <w:pPr>
+        <w:ind w:left="3105" w:hanging="180"/>
+      </w:pPr>
+    </w:lvl>
+    <w:lvl w:ilvl="3" w:tplc="0406000F" w:tentative="1">
+      <w:start w:val="1"/>
+      <w:numFmt w:val="decimal"/>
+      <w:lvlText w:val="%4."/>
+      <w:lvlJc w:val="left"/>
+      <w:pPr>
+        <w:ind w:left="3825" w:hanging="360"/>
+      </w:pPr>
+    </w:lvl>
+    <w:lvl w:ilvl="4" w:tplc="04060019" w:tentative="1">
+      <w:start w:val="1"/>
+      <w:numFmt w:val="lowerLetter"/>
+      <w:lvlText w:val="%5."/>
+      <w:lvlJc w:val="left"/>
+      <w:pPr>
+        <w:ind w:left="4545" w:hanging="360"/>
+      </w:pPr>
+    </w:lvl>
+    <w:lvl w:ilvl="5" w:tplc="0406001B" w:tentative="1">
+      <w:start w:val="1"/>
+      <w:numFmt w:val="lowerRoman"/>
+      <w:lvlText w:val="%6."/>
+      <w:lvlJc w:val="right"/>
+      <w:pPr>
+        <w:ind w:left="5265" w:hanging="180"/>
+      </w:pPr>
+    </w:lvl>
+    <w:lvl w:ilvl="6" w:tplc="0406000F" w:tentative="1">
+      <w:start w:val="1"/>
+      <w:numFmt w:val="decimal"/>
+      <w:lvlText w:val="%7."/>
+      <w:lvlJc w:val="left"/>
+      <w:pPr>
+        <w:ind w:left="5985" w:hanging="360"/>
+      </w:pPr>
+    </w:lvl>
+    <w:lvl w:ilvl="7" w:tplc="04060019" w:tentative="1">
+      <w:start w:val="1"/>
+      <w:numFmt w:val="lowerLetter"/>
+      <w:lvlText w:val="%8."/>
+      <w:lvlJc w:val="left"/>
+      <w:pPr>
+        <w:ind w:left="6705" w:hanging="360"/>
+      </w:pPr>
+    </w:lvl>
+    <w:lvl w:ilvl="8" w:tplc="0406001B" w:tentative="1">
+      <w:start w:val="1"/>
+      <w:numFmt w:val="lowerRoman"/>
+      <w:lvlText w:val="%9."/>
+      <w:lvlJc w:val="right"/>
+      <w:pPr>
+        <w:ind w:left="7425" w:hanging="180"/>
+      </w:pPr>
+    </w:lvl>
+  </w:abstractNum>
+  <w:abstractNum w:abstractNumId="1">
     <w:nsid w:val="655529A0"/>
     <w:multiLevelType w:val="hybridMultilevel"/>
     <w:tmpl w:val="9656F6C2"/>
@@ -2286,7 +2535,7 @@
       </w:rPr>
     </w:lvl>
   </w:abstractNum>
-  <w:abstractNum w:abstractNumId="1">
+  <w:abstractNum w:abstractNumId="2">
     <w:nsid w:val="77F95423"/>
     <w:multiLevelType w:val="hybridMultilevel"/>
     <w:tmpl w:val="B90226F2"/>
@@ -2376,9 +2625,12 @@
     </w:lvl>
   </w:abstractNum>
   <w:num w:numId="1">
+    <w:abstractNumId w:val="2"/>
+  </w:num>
+  <w:num w:numId="2">
     <w:abstractNumId w:val="1"/>
   </w:num>
-  <w:num w:numId="2">
+  <w:num w:numId="3">
     <w:abstractNumId w:val="0"/>
   </w:num>
 </w:numbering>
@@ -3183,7 +3435,7 @@
 </file>
 
 <file path=customXml/itemProps1.xml><?xml version="1.0" encoding="utf-8"?>
-<ds:datastoreItem xmlns:ds="http://schemas.openxmlformats.org/officeDocument/2006/customXml" ds:itemID="{B4085D3A-D2AA-4326-8F93-B79EDFF41879}">
+<ds:datastoreItem xmlns:ds="http://schemas.openxmlformats.org/officeDocument/2006/customXml" ds:itemID="{69252C8A-B0E7-41A7-8546-F610DF3448B1}">
   <ds:schemaRefs>
     <ds:schemaRef ds:uri="http://schemas.openxmlformats.org/officeDocument/2006/bibliography"/>
   </ds:schemaRefs>

</xml_diff>